<commit_message>
this is another commit
</commit_message>
<xml_diff>
--- a/abc.docx
+++ b/abc.docx
@@ -4,7 +4,15 @@
   <w:body>
     <w:p>
       <w:r>
-        <w:t>svsvf</w:t>
+        <w:t>S</w:t>
+      </w:r>
+      <w:r>
+        <w:t>vsvf</w:t>
+      </w:r>
+    </w:p>
+    <w:p>
+      <w:r>
+        <w:t>hgukyv</w:t>
       </w:r>
     </w:p>
     <w:sectPr>

</xml_diff>